<commit_message>
SPIKE 15== design done, should have done it earlier but was focused on getting SPIKE 14 working, report started (zorkish copied to 15)
</commit_message>
<xml_diff>
--- a/14c - Spike - Component Pattern/Spike 14 report.docx
+++ b/14c - Spike - Component Pattern/Spike 14 report.docx
@@ -147,19 +147,7 @@
         <w:rPr>
           <w:rStyle w:val="SubtleReference"/>
         </w:rPr>
-        <w:t xml:space="preserve">Game objects that receive attributes from component </w:t>
-      </w:r>
-      <w:r>
-        <w:rPr>
-          <w:rStyle w:val="SubtleReference"/>
-        </w:rPr>
-        <w:t>objects</w:t>
-      </w:r>
-      <w:r>
-        <w:rPr>
-          <w:rStyle w:val="SubtleReference"/>
-        </w:rPr>
-        <w:t xml:space="preserve"> rather than inheritance</w:t>
+        <w:t>Game objects that receive attributes from component objects rather than inheritance</w:t>
       </w:r>
     </w:p>
     <w:p>
@@ -177,31 +165,7 @@
         <w:rPr>
           <w:rStyle w:val="SubtleReference"/>
         </w:rPr>
-        <w:t xml:space="preserve">Game objects that receive </w:t>
-      </w:r>
-      <w:r>
-        <w:rPr>
-          <w:rStyle w:val="SubtleReference"/>
-        </w:rPr>
-        <w:t>actions</w:t>
-      </w:r>
-      <w:r>
-        <w:rPr>
-          <w:rStyle w:val="SubtleReference"/>
-        </w:rPr>
-        <w:t xml:space="preserve"> from component</w:t>
-      </w:r>
-      <w:r>
-        <w:rPr>
-          <w:rStyle w:val="SubtleReference"/>
-        </w:rPr>
-        <w:t xml:space="preserve"> objects</w:t>
-      </w:r>
-      <w:r>
-        <w:rPr>
-          <w:rStyle w:val="SubtleReference"/>
-        </w:rPr>
-        <w:t xml:space="preserve"> rather than inheritance</w:t>
+        <w:t>Game objects that receive actions from component objects rather than inheritance</w:t>
       </w:r>
     </w:p>
     <w:p>
@@ -341,15 +305,49 @@
           <w:rStyle w:val="SubtleReference"/>
           <w:color w:val="FF0000"/>
         </w:rPr>
-        <w:t xml:space="preserve">Make sure to use the ComponentTest.Json in the command line rather than the Adventure.Json as </w:t>
-      </w:r>
+        <w:t xml:space="preserve">Make sure to use the </w:t>
+      </w:r>
+      <w:proofErr w:type="spellStart"/>
       <w:r>
         <w:rPr>
           <w:rStyle w:val="SubtleReference"/>
           <w:color w:val="FF0000"/>
         </w:rPr>
+        <w:t>ComponentTest.Json</w:t>
+      </w:r>
+      <w:proofErr w:type="spellEnd"/>
+      <w:r>
+        <w:rPr>
+          <w:rStyle w:val="SubtleReference"/>
+          <w:color w:val="FF0000"/>
+        </w:rPr>
+        <w:t xml:space="preserve"> in the command line rather than the </w:t>
+      </w:r>
+      <w:proofErr w:type="spellStart"/>
+      <w:r>
+        <w:rPr>
+          <w:rStyle w:val="SubtleReference"/>
+          <w:color w:val="FF0000"/>
+        </w:rPr>
         <w:t>Adventure.Json</w:t>
       </w:r>
+      <w:proofErr w:type="spellEnd"/>
+      <w:r>
+        <w:rPr>
+          <w:rStyle w:val="SubtleReference"/>
+          <w:color w:val="FF0000"/>
+        </w:rPr>
+        <w:t xml:space="preserve"> as </w:t>
+      </w:r>
+      <w:proofErr w:type="spellStart"/>
+      <w:r>
+        <w:rPr>
+          <w:rStyle w:val="SubtleReference"/>
+          <w:color w:val="FF0000"/>
+        </w:rPr>
+        <w:t>Adventure.Json</w:t>
+      </w:r>
+      <w:proofErr w:type="spellEnd"/>
       <w:r>
         <w:rPr>
           <w:rStyle w:val="SubtleReference"/>
@@ -369,12 +367,21 @@
           <w:rStyle w:val="SubtleReference"/>
         </w:rPr>
       </w:pPr>
+      <w:proofErr w:type="gramStart"/>
       <w:r>
         <w:rPr>
           <w:rStyle w:val="SubtleReference"/>
           <w:color w:val="FF0000"/>
         </w:rPr>
-        <w:t>Also the code will also contain the messaging system as I developed them simultaneously.</w:t>
+        <w:t>Also</w:t>
+      </w:r>
+      <w:proofErr w:type="gramEnd"/>
+      <w:r>
+        <w:rPr>
+          <w:rStyle w:val="SubtleReference"/>
+          <w:color w:val="FF0000"/>
+        </w:rPr>
+        <w:t xml:space="preserve"> the code will also contain the messaging system as I developed them simultaneously.</w:t>
       </w:r>
     </w:p>
     <w:p>
@@ -666,29 +673,44 @@
         <w:rPr>
           <w:rStyle w:val="SubtleReference"/>
         </w:rPr>
-        <w:t>The way that components are assigned to entities is through the component managers createAdventureComponents(Adventure&amp;) which is:</w:t>
-      </w:r>
-    </w:p>
-    <w:p>
-      <w:pPr>
-        <w:pStyle w:val="ColorfulList-Accent11"/>
-        <w:ind w:left="0"/>
-        <w:rPr>
-          <w:rStyle w:val="SubtleReference"/>
-        </w:rPr>
-      </w:pPr>
-    </w:p>
-    <w:p>
-      <w:pPr>
-        <w:pStyle w:val="ColorfulList-Accent11"/>
-        <w:ind w:left="0"/>
-        <w:rPr>
-          <w:rStyle w:val="SubtleReference"/>
-        </w:rPr>
-      </w:pPr>
-      <w:r>
-        <w:rPr>
-          <w:rStyle w:val="SubtleReference"/>
+        <w:t xml:space="preserve">The way that components are assigned to entities is through the component managers </w:t>
+      </w:r>
+      <w:proofErr w:type="spellStart"/>
+      <w:r>
+        <w:rPr>
+          <w:rStyle w:val="SubtleReference"/>
+        </w:rPr>
+        <w:t>createAdventureComponents</w:t>
+      </w:r>
+      <w:proofErr w:type="spellEnd"/>
+      <w:r>
+        <w:rPr>
+          <w:rStyle w:val="SubtleReference"/>
+        </w:rPr>
+        <w:t>(Adventure&amp;) which is:</w:t>
+      </w:r>
+    </w:p>
+    <w:p>
+      <w:pPr>
+        <w:pStyle w:val="ColorfulList-Accent11"/>
+        <w:ind w:left="0"/>
+        <w:rPr>
+          <w:rStyle w:val="SubtleReference"/>
+        </w:rPr>
+      </w:pPr>
+    </w:p>
+    <w:p>
+      <w:pPr>
+        <w:pStyle w:val="ColorfulList-Accent11"/>
+        <w:ind w:left="0"/>
+        <w:rPr>
+          <w:rStyle w:val="SubtleReference"/>
+        </w:rPr>
+      </w:pPr>
+      <w:r>
+        <w:rPr>
+          <w:rStyle w:val="SubtleReference"/>
+          <w:noProof/>
         </w:rPr>
         <w:lastRenderedPageBreak/>
         <w:drawing>
@@ -751,6 +773,47 @@
           <w:rStyle w:val="SubtleReference"/>
         </w:rPr>
       </w:pPr>
+      <w:r>
+        <w:rPr>
+          <w:rStyle w:val="SubtleReference"/>
+          <w:noProof/>
+        </w:rPr>
+        <w:drawing>
+          <wp:inline distT="0" distB="0" distL="0" distR="0" wp14:anchorId="16CCE11C" wp14:editId="4CE4A99E">
+            <wp:extent cx="5153744" cy="1638529"/>
+            <wp:effectExtent l="0" t="0" r="0" b="0"/>
+            <wp:docPr id="944650114" name="Picture 1" descr="A computer screen with white text&#10;&#10;Description automatically generated"/>
+            <wp:cNvGraphicFramePr>
+              <a:graphicFrameLocks xmlns:a="http://schemas.openxmlformats.org/drawingml/2006/main" noChangeAspect="1"/>
+            </wp:cNvGraphicFramePr>
+            <a:graphic xmlns:a="http://schemas.openxmlformats.org/drawingml/2006/main">
+              <a:graphicData uri="http://schemas.openxmlformats.org/drawingml/2006/picture">
+                <pic:pic xmlns:pic="http://schemas.openxmlformats.org/drawingml/2006/picture">
+                  <pic:nvPicPr>
+                    <pic:cNvPr id="944650114" name="Picture 1" descr="A computer screen with white text&#10;&#10;Description automatically generated"/>
+                    <pic:cNvPicPr/>
+                  </pic:nvPicPr>
+                  <pic:blipFill>
+                    <a:blip r:embed="rId9"/>
+                    <a:stretch>
+                      <a:fillRect/>
+                    </a:stretch>
+                  </pic:blipFill>
+                  <pic:spPr>
+                    <a:xfrm>
+                      <a:off x="0" y="0"/>
+                      <a:ext cx="5153744" cy="1638529"/>
+                    </a:xfrm>
+                    <a:prstGeom prst="rect">
+                      <a:avLst/>
+                    </a:prstGeom>
+                  </pic:spPr>
+                </pic:pic>
+              </a:graphicData>
+            </a:graphic>
+          </wp:inline>
+        </w:drawing>
+      </w:r>
     </w:p>
     <w:p>
       <w:pPr>
@@ -778,6 +841,7 @@
       <w:r>
         <w:rPr>
           <w:rStyle w:val="SubtleReference"/>
+          <w:noProof/>
         </w:rPr>
         <w:drawing>
           <wp:inline distT="0" distB="0" distL="0" distR="0" wp14:anchorId="0C952DF8" wp14:editId="14424C9F">
@@ -795,7 +859,7 @@
                     <pic:cNvPicPr/>
                   </pic:nvPicPr>
                   <pic:blipFill>
-                    <a:blip r:embed="rId9"/>
+                    <a:blip r:embed="rId10"/>
                     <a:stretch>
                       <a:fillRect/>
                     </a:stretch>
@@ -824,71 +888,40 @@
           <w:rStyle w:val="SubtleReference"/>
         </w:rPr>
       </w:pPr>
-    </w:p>
-    <w:p>
-      <w:pPr>
-        <w:pStyle w:val="ColorfulList-Accent11"/>
-        <w:ind w:left="0"/>
-        <w:rPr>
-          <w:rStyle w:val="SubtleReference"/>
-        </w:rPr>
-      </w:pPr>
-    </w:p>
-    <w:p>
-      <w:pPr>
-        <w:pStyle w:val="ColorfulList-Accent11"/>
-        <w:ind w:left="0"/>
-        <w:rPr>
-          <w:rStyle w:val="SubtleReference"/>
-        </w:rPr>
-      </w:pPr>
-      <w:r>
-        <w:rPr>
-          <w:rStyle w:val="SubtleReference"/>
-        </w:rPr>
-        <w:t>The sample data was updated (created smaller one for ease of testing) with the new entites in the Json looking like this:</w:t>
-      </w:r>
-    </w:p>
-    <w:p>
-      <w:pPr>
-        <w:pStyle w:val="ColorfulList-Accent11"/>
-        <w:ind w:left="0"/>
-        <w:rPr>
-          <w:rStyle w:val="SubtleReference"/>
-        </w:rPr>
-      </w:pPr>
-    </w:p>
-    <w:p>
-      <w:pPr>
-        <w:pStyle w:val="ColorfulList-Accent11"/>
-        <w:ind w:left="0"/>
-        <w:rPr>
-          <w:rStyle w:val="SubtleReference"/>
-        </w:rPr>
-      </w:pPr>
-    </w:p>
-    <w:p>
-      <w:pPr>
-        <w:pStyle w:val="ColorfulList-Accent11"/>
-        <w:ind w:left="0"/>
-        <w:rPr>
-          <w:rStyle w:val="SubtleReference"/>
-        </w:rPr>
-      </w:pPr>
-    </w:p>
-    <w:p>
-      <w:pPr>
-        <w:pStyle w:val="ColorfulList-Accent11"/>
-        <w:ind w:left="0"/>
-        <w:rPr>
-          <w:rStyle w:val="SubtleReference"/>
-        </w:rPr>
-      </w:pPr>
       <w:r>
         <w:rPr>
           <w:rStyle w:val="SubtleReference"/>
         </w:rPr>
         <w:lastRenderedPageBreak/>
+        <w:t xml:space="preserve">The sample data was updated (created smaller one for ease of testing) with the new </w:t>
+      </w:r>
+      <w:proofErr w:type="spellStart"/>
+      <w:r>
+        <w:rPr>
+          <w:rStyle w:val="SubtleReference"/>
+        </w:rPr>
+        <w:t>entites</w:t>
+      </w:r>
+      <w:proofErr w:type="spellEnd"/>
+      <w:r>
+        <w:rPr>
+          <w:rStyle w:val="SubtleReference"/>
+        </w:rPr>
+        <w:t xml:space="preserve"> in the Json looking like this:</w:t>
+      </w:r>
+    </w:p>
+    <w:p>
+      <w:pPr>
+        <w:pStyle w:val="ColorfulList-Accent11"/>
+        <w:ind w:left="0"/>
+        <w:rPr>
+          <w:rStyle w:val="SubtleReference"/>
+        </w:rPr>
+      </w:pPr>
+      <w:r>
+        <w:rPr>
+          <w:rStyle w:val="SubtleReference"/>
+        </w:rPr>
         <w:t>Open:</w:t>
       </w:r>
     </w:p>
@@ -903,6 +936,7 @@
       <w:r>
         <w:rPr>
           <w:rStyle w:val="SubtleReference"/>
+          <w:noProof/>
         </w:rPr>
         <w:drawing>
           <wp:inline distT="0" distB="0" distL="0" distR="0" wp14:anchorId="28D6E7E3" wp14:editId="006B1D42">
@@ -920,7 +954,7 @@
                     <pic:cNvPicPr/>
                   </pic:nvPicPr>
                   <pic:blipFill>
-                    <a:blip r:embed="rId10"/>
+                    <a:blip r:embed="rId11"/>
                     <a:stretch>
                       <a:fillRect/>
                     </a:stretch>
@@ -967,6 +1001,7 @@
       <w:r>
         <w:rPr>
           <w:rStyle w:val="SubtleReference"/>
+          <w:noProof/>
         </w:rPr>
         <w:drawing>
           <wp:inline distT="0" distB="0" distL="0" distR="0" wp14:anchorId="649971EF" wp14:editId="4AA31329">
@@ -984,7 +1019,7 @@
                     <pic:cNvPicPr/>
                   </pic:nvPicPr>
                   <pic:blipFill>
-                    <a:blip r:embed="rId11"/>
+                    <a:blip r:embed="rId12"/>
                     <a:stretch>
                       <a:fillRect/>
                     </a:stretch>
@@ -1031,6 +1066,7 @@
       <w:r>
         <w:rPr>
           <w:rStyle w:val="SubtleReference"/>
+          <w:noProof/>
         </w:rPr>
         <w:drawing>
           <wp:inline distT="0" distB="0" distL="0" distR="0" wp14:anchorId="1F511FA2" wp14:editId="114F64A5">
@@ -1048,7 +1084,7 @@
                     <pic:cNvPicPr/>
                   </pic:nvPicPr>
                   <pic:blipFill>
-                    <a:blip r:embed="rId12"/>
+                    <a:blip r:embed="rId13"/>
                     <a:stretch>
                       <a:fillRect/>
                     </a:stretch>
@@ -1095,24 +1131,6 @@
           <w:rStyle w:val="SubtleReference"/>
         </w:rPr>
       </w:pPr>
-    </w:p>
-    <w:p>
-      <w:pPr>
-        <w:pStyle w:val="ColorfulList-Accent11"/>
-        <w:ind w:left="0"/>
-        <w:rPr>
-          <w:rStyle w:val="SubtleReference"/>
-        </w:rPr>
-      </w:pPr>
-    </w:p>
-    <w:p>
-      <w:pPr>
-        <w:pStyle w:val="ColorfulList-Accent11"/>
-        <w:ind w:left="0"/>
-        <w:rPr>
-          <w:rStyle w:val="SubtleReference"/>
-        </w:rPr>
-      </w:pPr>
       <w:r>
         <w:rPr>
           <w:rStyle w:val="SubtleReference"/>
@@ -1204,6 +1222,7 @@
       <w:r>
         <w:rPr>
           <w:rStyle w:val="SubtleReference"/>
+          <w:noProof/>
         </w:rPr>
         <w:drawing>
           <wp:inline distT="0" distB="0" distL="0" distR="0" wp14:anchorId="0EADB72D" wp14:editId="2FF8362D">
@@ -1221,7 +1240,7 @@
                     <pic:cNvPicPr/>
                   </pic:nvPicPr>
                   <pic:blipFill>
-                    <a:blip r:embed="rId13"/>
+                    <a:blip r:embed="rId14"/>
                     <a:stretch>
                       <a:fillRect/>
                     </a:stretch>
@@ -1268,6 +1287,7 @@
       <w:r>
         <w:rPr>
           <w:rStyle w:val="SubtleReference"/>
+          <w:noProof/>
         </w:rPr>
         <w:drawing>
           <wp:inline distT="0" distB="0" distL="0" distR="0" wp14:anchorId="736341F5" wp14:editId="3D13BD2C">
@@ -1285,7 +1305,7 @@
                     <pic:cNvPicPr/>
                   </pic:nvPicPr>
                   <pic:blipFill>
-                    <a:blip r:embed="rId14"/>
+                    <a:blip r:embed="rId15"/>
                     <a:stretch>
                       <a:fillRect/>
                     </a:stretch>
@@ -1323,6 +1343,56 @@
           <w:rStyle w:val="SubtleReference"/>
         </w:rPr>
       </w:pPr>
+      <w:r>
+        <w:rPr>
+          <w:rStyle w:val="SubtleReference"/>
+          <w:noProof/>
+        </w:rPr>
+        <w:drawing>
+          <wp:inline distT="0" distB="0" distL="0" distR="0" wp14:anchorId="6AECE72A" wp14:editId="476C5F54">
+            <wp:extent cx="6116320" cy="500380"/>
+            <wp:effectExtent l="0" t="0" r="0" b="0"/>
+            <wp:docPr id="106759011" name="Picture 1"/>
+            <wp:cNvGraphicFramePr>
+              <a:graphicFrameLocks xmlns:a="http://schemas.openxmlformats.org/drawingml/2006/main" noChangeAspect="1"/>
+            </wp:cNvGraphicFramePr>
+            <a:graphic xmlns:a="http://schemas.openxmlformats.org/drawingml/2006/main">
+              <a:graphicData uri="http://schemas.openxmlformats.org/drawingml/2006/picture">
+                <pic:pic xmlns:pic="http://schemas.openxmlformats.org/drawingml/2006/picture">
+                  <pic:nvPicPr>
+                    <pic:cNvPr id="106759011" name=""/>
+                    <pic:cNvPicPr/>
+                  </pic:nvPicPr>
+                  <pic:blipFill>
+                    <a:blip r:embed="rId16"/>
+                    <a:stretch>
+                      <a:fillRect/>
+                    </a:stretch>
+                  </pic:blipFill>
+                  <pic:spPr>
+                    <a:xfrm>
+                      <a:off x="0" y="0"/>
+                      <a:ext cx="6116320" cy="500380"/>
+                    </a:xfrm>
+                    <a:prstGeom prst="rect">
+                      <a:avLst/>
+                    </a:prstGeom>
+                  </pic:spPr>
+                </pic:pic>
+              </a:graphicData>
+            </a:graphic>
+          </wp:inline>
+        </w:drawing>
+      </w:r>
+    </w:p>
+    <w:p>
+      <w:pPr>
+        <w:pStyle w:val="ColorfulList-Accent11"/>
+        <w:ind w:left="0"/>
+        <w:rPr>
+          <w:rStyle w:val="SubtleReference"/>
+        </w:rPr>
+      </w:pPr>
     </w:p>
     <w:p>
       <w:pPr>
@@ -1350,6 +1420,7 @@
       <w:r>
         <w:rPr>
           <w:rStyle w:val="SubtleReference"/>
+          <w:noProof/>
         </w:rPr>
         <w:drawing>
           <wp:inline distT="0" distB="0" distL="0" distR="0" wp14:anchorId="24F7CF86" wp14:editId="0B9BA64A">
@@ -1367,7 +1438,7 @@
                     <pic:cNvPicPr/>
                   </pic:nvPicPr>
                   <pic:blipFill>
-                    <a:blip r:embed="rId15"/>
+                    <a:blip r:embed="rId17"/>
                     <a:stretch>
                       <a:fillRect/>
                     </a:stretch>
@@ -1414,29 +1485,61 @@
           <w:rStyle w:val="SubtleReference"/>
         </w:rPr>
       </w:pPr>
-    </w:p>
-    <w:p>
-      <w:pPr>
-        <w:pStyle w:val="ColorfulList-Accent11"/>
-        <w:ind w:left="0"/>
-        <w:rPr>
-          <w:rStyle w:val="SubtleReference"/>
-        </w:rPr>
-      </w:pPr>
-    </w:p>
-    <w:p>
-      <w:pPr>
-        <w:pStyle w:val="ColorfulList-Accent11"/>
-        <w:ind w:left="0"/>
-        <w:rPr>
-          <w:rStyle w:val="SubtleReference"/>
-        </w:rPr>
-      </w:pPr>
-      <w:r>
-        <w:rPr>
-          <w:rStyle w:val="SubtleReference"/>
+      <w:r>
+        <w:rPr>
+          <w:rStyle w:val="SubtleReference"/>
+          <w:noProof/>
         </w:rPr>
         <w:lastRenderedPageBreak/>
+        <w:drawing>
+          <wp:inline distT="0" distB="0" distL="0" distR="0" wp14:anchorId="55DA4A1B" wp14:editId="2CA6E2F4">
+            <wp:extent cx="6116320" cy="1637030"/>
+            <wp:effectExtent l="0" t="0" r="0" b="1270"/>
+            <wp:docPr id="483611566" name="Picture 1" descr="A computer screen with white text&#10;&#10;Description automatically generated"/>
+            <wp:cNvGraphicFramePr>
+              <a:graphicFrameLocks xmlns:a="http://schemas.openxmlformats.org/drawingml/2006/main" noChangeAspect="1"/>
+            </wp:cNvGraphicFramePr>
+            <a:graphic xmlns:a="http://schemas.openxmlformats.org/drawingml/2006/main">
+              <a:graphicData uri="http://schemas.openxmlformats.org/drawingml/2006/picture">
+                <pic:pic xmlns:pic="http://schemas.openxmlformats.org/drawingml/2006/picture">
+                  <pic:nvPicPr>
+                    <pic:cNvPr id="483611566" name="Picture 1" descr="A computer screen with white text&#10;&#10;Description automatically generated"/>
+                    <pic:cNvPicPr/>
+                  </pic:nvPicPr>
+                  <pic:blipFill>
+                    <a:blip r:embed="rId18"/>
+                    <a:stretch>
+                      <a:fillRect/>
+                    </a:stretch>
+                  </pic:blipFill>
+                  <pic:spPr>
+                    <a:xfrm>
+                      <a:off x="0" y="0"/>
+                      <a:ext cx="6116320" cy="1637030"/>
+                    </a:xfrm>
+                    <a:prstGeom prst="rect">
+                      <a:avLst/>
+                    </a:prstGeom>
+                  </pic:spPr>
+                </pic:pic>
+              </a:graphicData>
+            </a:graphic>
+          </wp:inline>
+        </w:drawing>
+      </w:r>
+    </w:p>
+    <w:p>
+      <w:pPr>
+        <w:pStyle w:val="ColorfulList-Accent11"/>
+        <w:ind w:left="0"/>
+        <w:rPr>
+          <w:rStyle w:val="SubtleReference"/>
+        </w:rPr>
+      </w:pPr>
+      <w:r>
+        <w:rPr>
+          <w:rStyle w:val="SubtleReference"/>
+        </w:rPr>
         <w:t>The entity receives a message with type = component name via this function</w:t>
       </w:r>
     </w:p>
@@ -1451,6 +1554,7 @@
       <w:r>
         <w:rPr>
           <w:rStyle w:val="SubtleReference"/>
+          <w:noProof/>
         </w:rPr>
         <w:drawing>
           <wp:inline distT="0" distB="0" distL="0" distR="0" wp14:anchorId="3EFCBB03" wp14:editId="47E2E65E">
@@ -1468,7 +1572,7 @@
                     <pic:cNvPicPr/>
                   </pic:nvPicPr>
                   <pic:blipFill>
-                    <a:blip r:embed="rId16"/>
+                    <a:blip r:embed="rId19"/>
                     <a:stretch>
                       <a:fillRect/>
                     </a:stretch>
@@ -1548,6 +1652,7 @@
       <w:r>
         <w:rPr>
           <w:rStyle w:val="SubtleReference"/>
+          <w:noProof/>
         </w:rPr>
         <w:drawing>
           <wp:inline distT="0" distB="0" distL="0" distR="0" wp14:anchorId="41FF1BE2" wp14:editId="04230336">
@@ -1565,7 +1670,7 @@
                     <pic:cNvPicPr/>
                   </pic:nvPicPr>
                   <pic:blipFill>
-                    <a:blip r:embed="rId17"/>
+                    <a:blip r:embed="rId20"/>
                     <a:stretch>
                       <a:fillRect/>
                     </a:stretch>
@@ -1619,7 +1724,22 @@
         <w:rPr>
           <w:rStyle w:val="SubtleReference"/>
         </w:rPr>
-        <w:t>If chest is locked, it checks the additional information is equal to “key” (this is dependent on the OpenCommand) and returns a message/changes values.</w:t>
+        <w:lastRenderedPageBreak/>
+        <w:t xml:space="preserve">If chest is locked, it checks the additional information is equal to “key” (this is dependent on the </w:t>
+      </w:r>
+      <w:proofErr w:type="spellStart"/>
+      <w:r>
+        <w:rPr>
+          <w:rStyle w:val="SubtleReference"/>
+        </w:rPr>
+        <w:t>OpenCommand</w:t>
+      </w:r>
+      <w:proofErr w:type="spellEnd"/>
+      <w:r>
+        <w:rPr>
+          <w:rStyle w:val="SubtleReference"/>
+        </w:rPr>
+        <w:t>) and returns a message/changes values.</w:t>
       </w:r>
     </w:p>
     <w:p>
@@ -1649,7 +1769,22 @@
         <w:rPr>
           <w:rStyle w:val="SubtleReference"/>
         </w:rPr>
-        <w:lastRenderedPageBreak/>
+        <w:t>Health:</w:t>
+      </w:r>
+    </w:p>
+    <w:p>
+      <w:pPr>
+        <w:pStyle w:val="ColorfulList-Accent11"/>
+        <w:ind w:left="0"/>
+        <w:rPr>
+          <w:rStyle w:val="SubtleReference"/>
+        </w:rPr>
+      </w:pPr>
+      <w:r>
+        <w:rPr>
+          <w:rStyle w:val="SubtleReference"/>
+          <w:noProof/>
+        </w:rPr>
         <w:drawing>
           <wp:inline distT="0" distB="0" distL="0" distR="0" wp14:anchorId="4264D4C7" wp14:editId="0246D0D5">
             <wp:extent cx="6116320" cy="2972435"/>
@@ -1666,7 +1801,7 @@
                     <pic:cNvPicPr/>
                   </pic:nvPicPr>
                   <pic:blipFill>
-                    <a:blip r:embed="rId18"/>
+                    <a:blip r:embed="rId21"/>
                     <a:stretch>
                       <a:fillRect/>
                     </a:stretch>
@@ -1723,17 +1858,87 @@
         <w:rPr>
           <w:rStyle w:val="SubtleReference"/>
         </w:rPr>
-        <w:t>It needs to use try catch as a just in case a message somehow ends up here with an additional info of a string that cant be converted to int.</w:t>
-      </w:r>
-    </w:p>
-    <w:p>
-      <w:pPr>
-        <w:pStyle w:val="ColorfulList-Accent11"/>
-        <w:ind w:left="0"/>
-        <w:rPr>
-          <w:rStyle w:val="SubtleReference"/>
-        </w:rPr>
-      </w:pPr>
+        <w:t xml:space="preserve">It needs to use try catch as a just in case a message somehow ends up here with an additional info of a string that </w:t>
+      </w:r>
+      <w:proofErr w:type="spellStart"/>
+      <w:r>
+        <w:rPr>
+          <w:rStyle w:val="SubtleReference"/>
+        </w:rPr>
+        <w:t>cant</w:t>
+      </w:r>
+      <w:proofErr w:type="spellEnd"/>
+      <w:r>
+        <w:rPr>
+          <w:rStyle w:val="SubtleReference"/>
+        </w:rPr>
+        <w:t xml:space="preserve"> be converted to int.</w:t>
+      </w:r>
+    </w:p>
+    <w:p>
+      <w:pPr>
+        <w:pStyle w:val="ColorfulList-Accent11"/>
+        <w:ind w:left="0"/>
+        <w:rPr>
+          <w:rStyle w:val="SubtleReference"/>
+        </w:rPr>
+      </w:pPr>
+      <w:r>
+        <w:rPr>
+          <w:rStyle w:val="SubtleReference"/>
+          <w:noProof/>
+        </w:rPr>
+        <w:drawing>
+          <wp:inline distT="0" distB="0" distL="0" distR="0" wp14:anchorId="1D7EBC47" wp14:editId="738C8D21">
+            <wp:extent cx="6116320" cy="554355"/>
+            <wp:effectExtent l="0" t="0" r="0" b="0"/>
+            <wp:docPr id="663974766" name="Picture 1"/>
+            <wp:cNvGraphicFramePr>
+              <a:graphicFrameLocks xmlns:a="http://schemas.openxmlformats.org/drawingml/2006/main" noChangeAspect="1"/>
+            </wp:cNvGraphicFramePr>
+            <a:graphic xmlns:a="http://schemas.openxmlformats.org/drawingml/2006/main">
+              <a:graphicData uri="http://schemas.openxmlformats.org/drawingml/2006/picture">
+                <pic:pic xmlns:pic="http://schemas.openxmlformats.org/drawingml/2006/picture">
+                  <pic:nvPicPr>
+                    <pic:cNvPr id="663974766" name=""/>
+                    <pic:cNvPicPr/>
+                  </pic:nvPicPr>
+                  <pic:blipFill>
+                    <a:blip r:embed="rId22"/>
+                    <a:stretch>
+                      <a:fillRect/>
+                    </a:stretch>
+                  </pic:blipFill>
+                  <pic:spPr>
+                    <a:xfrm>
+                      <a:off x="0" y="0"/>
+                      <a:ext cx="6116320" cy="554355"/>
+                    </a:xfrm>
+                    <a:prstGeom prst="rect">
+                      <a:avLst/>
+                    </a:prstGeom>
+                  </pic:spPr>
+                </pic:pic>
+              </a:graphicData>
+            </a:graphic>
+          </wp:inline>
+        </w:drawing>
+      </w:r>
+    </w:p>
+    <w:p>
+      <w:pPr>
+        <w:pStyle w:val="ColorfulList-Accent11"/>
+        <w:ind w:left="0"/>
+        <w:rPr>
+          <w:rStyle w:val="SubtleReference"/>
+        </w:rPr>
+      </w:pPr>
+      <w:r>
+        <w:rPr>
+          <w:rStyle w:val="SubtleReference"/>
+        </w:rPr>
+        <w:t>Use:</w:t>
+      </w:r>
     </w:p>
     <w:p>
       <w:pPr>
@@ -1761,6 +1966,7 @@
       <w:r>
         <w:rPr>
           <w:rStyle w:val="SubtleReference"/>
+          <w:noProof/>
         </w:rPr>
         <w:drawing>
           <wp:inline distT="0" distB="0" distL="0" distR="0" wp14:anchorId="767F5601" wp14:editId="31866682">
@@ -1778,7 +1984,7 @@
                     <pic:cNvPicPr/>
                   </pic:nvPicPr>
                   <pic:blipFill>
-                    <a:blip r:embed="rId19"/>
+                    <a:blip r:embed="rId23"/>
                     <a:stretch>
                       <a:fillRect/>
                     </a:stretch>
@@ -1803,67 +2009,28 @@
           <w:rStyle w:val="SubtleReference"/>
         </w:rPr>
         <w:br/>
-        <w:t>Use component is the component that must be paired with a heal or attack component to successfully work, where it checks which of those components it has and executes that component and then sends a message with the result which ends up at the health component.</w:t>
-      </w:r>
-    </w:p>
-    <w:p>
-      <w:pPr>
-        <w:pStyle w:val="ColorfulList-Accent11"/>
-        <w:ind w:left="0"/>
-        <w:rPr>
-          <w:rStyle w:val="SubtleReference"/>
-        </w:rPr>
-      </w:pPr>
-    </w:p>
-    <w:p>
-      <w:pPr>
-        <w:pStyle w:val="ColorfulList-Accent11"/>
-        <w:ind w:left="0"/>
-        <w:rPr>
-          <w:rStyle w:val="SubtleReference"/>
-        </w:rPr>
-      </w:pPr>
-    </w:p>
-    <w:p>
-      <w:pPr>
-        <w:pStyle w:val="ColorfulList-Accent11"/>
-        <w:ind w:left="0"/>
-        <w:rPr>
-          <w:rStyle w:val="SubtleReference"/>
-        </w:rPr>
-      </w:pPr>
-    </w:p>
-    <w:p>
-      <w:pPr>
-        <w:pStyle w:val="ColorfulList-Accent11"/>
-        <w:ind w:left="0"/>
-        <w:rPr>
-          <w:rStyle w:val="SubtleReference"/>
-        </w:rPr>
-      </w:pPr>
-    </w:p>
-    <w:p>
-      <w:pPr>
-        <w:pStyle w:val="ColorfulList-Accent11"/>
-        <w:ind w:left="0"/>
-        <w:rPr>
-          <w:rStyle w:val="SubtleReference"/>
-        </w:rPr>
-      </w:pPr>
-    </w:p>
-    <w:p>
-      <w:pPr>
-        <w:pStyle w:val="ColorfulList-Accent11"/>
-        <w:ind w:left="0"/>
-        <w:rPr>
-          <w:rStyle w:val="SubtleReference"/>
-        </w:rPr>
-      </w:pPr>
+        <w:t xml:space="preserve">Use component is the component that must be paired with a heal or attack component to successfully work, where it checks which of those components </w:t>
+      </w:r>
       <w:r>
         <w:rPr>
           <w:rStyle w:val="SubtleReference"/>
         </w:rPr>
         <w:lastRenderedPageBreak/>
+        <w:t>it has and executes that component and then sends a message with the result which ends up at the health component.</w:t>
+      </w:r>
+    </w:p>
+    <w:p>
+      <w:pPr>
+        <w:pStyle w:val="ColorfulList-Accent11"/>
+        <w:ind w:left="0"/>
+        <w:rPr>
+          <w:rStyle w:val="SubtleReference"/>
+        </w:rPr>
+      </w:pPr>
+      <w:r>
+        <w:rPr>
+          <w:rStyle w:val="SubtleReference"/>
+        </w:rPr>
         <w:t>Attribute:</w:t>
       </w:r>
     </w:p>
@@ -1878,6 +2045,7 @@
       <w:r>
         <w:rPr>
           <w:rStyle w:val="SubtleReference"/>
+          <w:noProof/>
         </w:rPr>
         <w:drawing>
           <wp:inline distT="0" distB="0" distL="0" distR="0" wp14:anchorId="6639361F" wp14:editId="557C242F">
@@ -1895,7 +2063,7 @@
                     <pic:cNvPicPr/>
                   </pic:nvPicPr>
                   <pic:blipFill>
-                    <a:blip r:embed="rId20"/>
+                    <a:blip r:embed="rId24"/>
                     <a:stretch>
                       <a:fillRect/>
                     </a:stretch>
@@ -1927,6 +2095,7 @@
       <w:r>
         <w:rPr>
           <w:rStyle w:val="SubtleReference"/>
+          <w:noProof/>
         </w:rPr>
         <w:drawing>
           <wp:inline distT="0" distB="0" distL="0" distR="0" wp14:anchorId="38A85499" wp14:editId="16178D79">
@@ -1944,7 +2113,7 @@
                     <pic:cNvPicPr/>
                   </pic:nvPicPr>
                   <pic:blipFill>
-                    <a:blip r:embed="rId21"/>
+                    <a:blip r:embed="rId25"/>
                     <a:stretch>
                       <a:fillRect/>
                     </a:stretch>
@@ -1991,6 +2160,7 @@
       <w:r>
         <w:rPr>
           <w:rStyle w:val="SubtleReference"/>
+          <w:noProof/>
         </w:rPr>
         <w:drawing>
           <wp:inline distT="0" distB="0" distL="0" distR="0" wp14:anchorId="651956D2" wp14:editId="1824B00D">
@@ -2008,7 +2178,7 @@
                     <pic:cNvPicPr/>
                   </pic:nvPicPr>
                   <pic:blipFill>
-                    <a:blip r:embed="rId22"/>
+                    <a:blip r:embed="rId26"/>
                     <a:stretch>
                       <a:fillRect/>
                     </a:stretch>
@@ -2040,6 +2210,7 @@
       <w:r>
         <w:rPr>
           <w:rStyle w:val="SubtleReference"/>
+          <w:noProof/>
         </w:rPr>
         <w:drawing>
           <wp:inline distT="0" distB="0" distL="0" distR="0" wp14:anchorId="1C772AC4" wp14:editId="7C480154">
@@ -2057,7 +2228,7 @@
                     <pic:cNvPicPr/>
                   </pic:nvPicPr>
                   <pic:blipFill>
-                    <a:blip r:embed="rId23"/>
+                    <a:blip r:embed="rId27"/>
                     <a:stretch>
                       <a:fillRect/>
                     </a:stretch>
@@ -2090,44 +2261,66 @@
         <w:rPr>
           <w:rStyle w:val="SubtleReference"/>
         </w:rPr>
-        <w:t xml:space="preserve">The </w:t>
-      </w:r>
-      <w:r>
-        <w:rPr>
-          <w:rStyle w:val="SubtleReference"/>
-        </w:rPr>
-        <w:t>attack</w:t>
-      </w:r>
-      <w:r>
-        <w:rPr>
-          <w:rStyle w:val="SubtleReference"/>
-        </w:rPr>
-        <w:t xml:space="preserve"> component just changes the message additional to its value converted to string, currently it has a preset value of </w:t>
-      </w:r>
-      <w:r>
-        <w:rPr>
-          <w:rStyle w:val="SubtleReference"/>
-        </w:rPr>
-        <w:t>-5</w:t>
-      </w:r>
-    </w:p>
-    <w:p>
-      <w:pPr>
-        <w:pStyle w:val="ColorfulList-Accent11"/>
-        <w:ind w:left="0"/>
-        <w:rPr>
-          <w:rStyle w:val="SubtleReference"/>
-        </w:rPr>
-      </w:pPr>
-    </w:p>
-    <w:p>
-      <w:pPr>
-        <w:pStyle w:val="ColorfulList-Accent11"/>
-        <w:ind w:left="0"/>
-        <w:rPr>
-          <w:rStyle w:val="SubtleReference"/>
-        </w:rPr>
-      </w:pPr>
+        <w:t>The attack component just changes the message additional to its value converted to string, currently it has a preset value of -5</w:t>
+      </w:r>
+    </w:p>
+    <w:p>
+      <w:pPr>
+        <w:pStyle w:val="ColorfulList-Accent11"/>
+        <w:ind w:left="0"/>
+        <w:rPr>
+          <w:rStyle w:val="SubtleReference"/>
+        </w:rPr>
+      </w:pPr>
+    </w:p>
+    <w:p>
+      <w:pPr>
+        <w:pStyle w:val="ColorfulList-Accent11"/>
+        <w:ind w:left="0"/>
+        <w:rPr>
+          <w:rStyle w:val="SubtleReference"/>
+        </w:rPr>
+      </w:pPr>
+      <w:r>
+        <w:rPr>
+          <w:rStyle w:val="SubtleReference"/>
+        </w:rPr>
+        <w:drawing>
+          <wp:inline distT="0" distB="0" distL="0" distR="0" wp14:anchorId="5C9F1810" wp14:editId="30C4A6F1">
+            <wp:extent cx="6116320" cy="692150"/>
+            <wp:effectExtent l="0" t="0" r="0" b="0"/>
+            <wp:docPr id="434902239" name="Picture 1" descr="A screen shot of a computer&#10;&#10;Description automatically generated"/>
+            <wp:cNvGraphicFramePr>
+              <a:graphicFrameLocks xmlns:a="http://schemas.openxmlformats.org/drawingml/2006/main" noChangeAspect="1"/>
+            </wp:cNvGraphicFramePr>
+            <a:graphic xmlns:a="http://schemas.openxmlformats.org/drawingml/2006/main">
+              <a:graphicData uri="http://schemas.openxmlformats.org/drawingml/2006/picture">
+                <pic:pic xmlns:pic="http://schemas.openxmlformats.org/drawingml/2006/picture">
+                  <pic:nvPicPr>
+                    <pic:cNvPr id="434902239" name="Picture 1" descr="A screen shot of a computer&#10;&#10;Description automatically generated"/>
+                    <pic:cNvPicPr/>
+                  </pic:nvPicPr>
+                  <pic:blipFill>
+                    <a:blip r:embed="rId28"/>
+                    <a:stretch>
+                      <a:fillRect/>
+                    </a:stretch>
+                  </pic:blipFill>
+                  <pic:spPr>
+                    <a:xfrm>
+                      <a:off x="0" y="0"/>
+                      <a:ext cx="6116320" cy="692150"/>
+                    </a:xfrm>
+                    <a:prstGeom prst="rect">
+                      <a:avLst/>
+                    </a:prstGeom>
+                  </pic:spPr>
+                </pic:pic>
+              </a:graphicData>
+            </a:graphic>
+          </wp:inline>
+        </w:drawing>
+      </w:r>
     </w:p>
     <w:p>
       <w:pPr>
@@ -2184,11 +2377,39 @@
         <w:rPr>
           <w:rStyle w:val="SubtleReference"/>
         </w:rPr>
-        <w:t>Currently the heal and attack components use preset values meaning there cant be more complicated items like a sword that does more damage or a potion that heals less. This was for ease of creation as I did not want to have to change the Json file and deserialization more.</w:t>
+        <w:t xml:space="preserve">Currently the heal and attack components use preset values meaning </w:t>
+      </w:r>
+      <w:proofErr w:type="gramStart"/>
+      <w:r>
+        <w:rPr>
+          <w:rStyle w:val="SubtleReference"/>
+        </w:rPr>
+        <w:t>there</w:t>
+      </w:r>
+      <w:proofErr w:type="gramEnd"/>
+      <w:r>
+        <w:rPr>
+          <w:rStyle w:val="SubtleReference"/>
+        </w:rPr>
+        <w:t xml:space="preserve"> </w:t>
+      </w:r>
+      <w:proofErr w:type="spellStart"/>
+      <w:r>
+        <w:rPr>
+          <w:rStyle w:val="SubtleReference"/>
+        </w:rPr>
+        <w:t>cant</w:t>
+      </w:r>
+      <w:proofErr w:type="spellEnd"/>
+      <w:r>
+        <w:rPr>
+          <w:rStyle w:val="SubtleReference"/>
+        </w:rPr>
+        <w:t xml:space="preserve"> be more complicated items like a sword that does more damage or a potion that heals less. This was for ease of creation as I did not want to have to change the Json file and deserialization more.</w:t>
       </w:r>
     </w:p>
     <w:sectPr>
-      <w:headerReference w:type="default" r:id="rId24"/>
+      <w:headerReference w:type="default" r:id="rId29"/>
       <w:pgSz w:w="11900" w:h="16840"/>
       <w:pgMar w:top="1440" w:right="1134" w:bottom="1440" w:left="1134" w:header="709" w:footer="709" w:gutter="0"/>
       <w:cols w:space="708"/>

</xml_diff>